<commit_message>
1. added digital fonts.  2. modified readme file -VL
</commit_message>
<xml_diff>
--- a/readme_for_calculator.docx
+++ b/readme_for_calculator.docx
@@ -102,24 +102,21 @@
       <w:pPr>
         <w:rPr>
           <w:rFonts w:ascii="Verdana" w:hAnsi="Verdana"/>
-          <w:b/>
-          <w:sz w:val="20"/>
-          <w:szCs w:val="20"/>
-        </w:rPr>
-      </w:pPr>
-      <w:r>
-        <w:rPr>
-          <w:rFonts w:ascii="Verdana" w:hAnsi="Verdana"/>
-          <w:b/>
-          <w:sz w:val="20"/>
-          <w:szCs w:val="20"/>
-        </w:rPr>
-        <w:t>Features:</w:t>
-      </w:r>
-      <w:r>
-        <w:rPr>
-          <w:rFonts w:ascii="Verdana" w:hAnsi="Verdana"/>
-          <w:b/>
+          <w:sz w:val="20"/>
+          <w:szCs w:val="20"/>
+        </w:rPr>
+      </w:pPr>
+      <w:r>
+        <w:rPr>
+          <w:rFonts w:ascii="Verdana" w:hAnsi="Verdana"/>
+          <w:sz w:val="20"/>
+          <w:szCs w:val="20"/>
+        </w:rPr>
+        <w:t>Source code:</w:t>
+      </w:r>
+      <w:r>
+        <w:rPr>
+          <w:rFonts w:ascii="Verdana" w:hAnsi="Verdana"/>
           <w:sz w:val="20"/>
           <w:szCs w:val="20"/>
         </w:rPr>
@@ -133,7 +130,43 @@
             <w:sz w:val="20"/>
             <w:szCs w:val="20"/>
           </w:rPr>
-          <w:t>feature examples</w:t>
+          <w:t>https://github.com/verno</w:t>
+        </w:r>
+        <w:r>
+          <w:rPr>
+            <w:rStyle w:val="Hyperlink"/>
+            <w:rFonts w:ascii="Verdana" w:hAnsi="Verdana"/>
+            <w:sz w:val="20"/>
+            <w:szCs w:val="20"/>
+          </w:rPr>
+          <w:t>n</w:t>
+        </w:r>
+        <w:r>
+          <w:rPr>
+            <w:rStyle w:val="Hyperlink"/>
+            <w:rFonts w:ascii="Verdana" w:hAnsi="Verdana"/>
+            <w:sz w:val="20"/>
+            <w:szCs w:val="20"/>
+          </w:rPr>
+          <w:t>lo</w:t>
+        </w:r>
+        <w:r>
+          <w:rPr>
+            <w:rStyle w:val="Hyperlink"/>
+            <w:rFonts w:ascii="Verdana" w:hAnsi="Verdana"/>
+            <w:sz w:val="20"/>
+            <w:szCs w:val="20"/>
+          </w:rPr>
+          <w:t>u</w:t>
+        </w:r>
+        <w:r>
+          <w:rPr>
+            <w:rStyle w:val="Hyperlink"/>
+            <w:rFonts w:ascii="Verdana" w:hAnsi="Verdana"/>
+            <w:sz w:val="20"/>
+            <w:szCs w:val="20"/>
+          </w:rPr>
+          <w:t>ie/calculator</w:t>
         </w:r>
       </w:hyperlink>
     </w:p>
@@ -141,6 +174,63 @@
       <w:pPr>
         <w:rPr>
           <w:rFonts w:ascii="Verdana" w:hAnsi="Verdana"/>
+          <w:b/>
+          <w:sz w:val="20"/>
+          <w:szCs w:val="20"/>
+        </w:rPr>
+      </w:pPr>
+      <w:r>
+        <w:rPr>
+          <w:rFonts w:ascii="Verdana" w:hAnsi="Verdana"/>
+          <w:b/>
+          <w:sz w:val="20"/>
+          <w:szCs w:val="20"/>
+        </w:rPr>
+        <w:t>Features:</w:t>
+      </w:r>
+      <w:r>
+        <w:rPr>
+          <w:rFonts w:ascii="Verdana" w:hAnsi="Verdana"/>
+          <w:b/>
+          <w:sz w:val="20"/>
+          <w:szCs w:val="20"/>
+        </w:rPr>
+        <w:tab/>
+      </w:r>
+      <w:hyperlink r:id="rId5" w:history="1">
+        <w:r>
+          <w:rPr>
+            <w:rStyle w:val="Hyperlink"/>
+            <w:rFonts w:ascii="Verdana" w:hAnsi="Verdana"/>
+            <w:sz w:val="20"/>
+            <w:szCs w:val="20"/>
+          </w:rPr>
+          <w:t>feature exa</w:t>
+        </w:r>
+        <w:r>
+          <w:rPr>
+            <w:rStyle w:val="Hyperlink"/>
+            <w:rFonts w:ascii="Verdana" w:hAnsi="Verdana"/>
+            <w:sz w:val="20"/>
+            <w:szCs w:val="20"/>
+          </w:rPr>
+          <w:t>m</w:t>
+        </w:r>
+        <w:r>
+          <w:rPr>
+            <w:rStyle w:val="Hyperlink"/>
+            <w:rFonts w:ascii="Verdana" w:hAnsi="Verdana"/>
+            <w:sz w:val="20"/>
+            <w:szCs w:val="20"/>
+          </w:rPr>
+          <w:t>ples</w:t>
+        </w:r>
+      </w:hyperlink>
+    </w:p>
+    <w:p>
+      <w:pPr>
+        <w:rPr>
+          <w:rFonts w:ascii="Verdana" w:hAnsi="Verdana"/>
           <w:sz w:val="20"/>
           <w:szCs w:val="20"/>
         </w:rPr>
@@ -479,6 +569,7 @@
           <w:sz w:val="20"/>
           <w:szCs w:val="20"/>
         </w:rPr>
+        <w:lastRenderedPageBreak/>
         <w:t>-</w:t>
       </w:r>
     </w:p>
@@ -496,7 +587,6 @@
           <w:sz w:val="20"/>
           <w:szCs w:val="20"/>
         </w:rPr>
-        <w:lastRenderedPageBreak/>
         <w:t>- Programming calculators is not easy, especially when accounting for user errors.</w:t>
       </w:r>
     </w:p>
@@ -561,7 +651,7 @@
                     </pic:cNvPicPr>
                   </pic:nvPicPr>
                   <pic:blipFill>
-                    <a:blip r:embed="rId5"/>
+                    <a:blip r:embed="rId6"/>
                     <a:srcRect/>
                     <a:stretch>
                       <a:fillRect/>

</xml_diff>